<commit_message>
if else js example
</commit_message>
<xml_diff>
--- a/PPT/chapter-1/PPT.docx
+++ b/PPT/chapter-1/PPT.docx
@@ -17,7 +17,15 @@
           <w:szCs w:val="24"/>
           <w:u w:val="single" w:color="000000"/>
         </w:rPr>
-        <w:t>PPT: Class Test-2: Date-07/05/2018</w:t>
+        <w:t>PPT: Class Test-2: Date-22/09</w:t>
+      </w:r>
+      <w:r>
+        <w:rPr>
+          <w:color w:val="000000" w:themeColor="text1"/>
+          <w:szCs w:val="24"/>
+          <w:u w:val="single" w:color="000000"/>
+        </w:rPr>
+        <w:t>/2018</w:t>
       </w:r>
     </w:p>
     <w:p>
@@ -488,14 +496,7 @@
           <w:color w:val="000000" w:themeColor="text1"/>
           <w:szCs w:val="24"/>
         </w:rPr>
-        <w:t>5</w:t>
-      </w:r>
-      <w:r>
-        <w:rPr>
-          <w:color w:val="000000" w:themeColor="text1"/>
-          <w:szCs w:val="24"/>
-        </w:rPr>
-        <w:t xml:space="preserve">. Who usually provides the problem definition to a programmer? </w:t>
+        <w:t xml:space="preserve">5. Who usually provides the problem definition to a programmer? </w:t>
       </w:r>
     </w:p>
     <w:p>
@@ -794,14 +795,7 @@
           <w:color w:val="000000" w:themeColor="text1"/>
           <w:szCs w:val="24"/>
         </w:rPr>
-        <w:t>8</w:t>
-      </w:r>
-      <w:r>
-        <w:rPr>
-          <w:color w:val="000000" w:themeColor="text1"/>
-          <w:szCs w:val="24"/>
-        </w:rPr>
-        <w:t xml:space="preserve">.Expand Following </w:t>
+        <w:t xml:space="preserve">8.Expand Following </w:t>
       </w:r>
     </w:p>
     <w:p>
@@ -949,14 +943,7 @@
           <w:color w:val="000000" w:themeColor="text1"/>
           <w:szCs w:val="24"/>
         </w:rPr>
-        <w:t xml:space="preserve">Interpreter </w:t>
-      </w:r>
-      <w:r>
-        <w:rPr>
-          <w:color w:val="000000" w:themeColor="text1"/>
-          <w:szCs w:val="24"/>
-        </w:rPr>
-        <w:t xml:space="preserve"> </w:t>
+        <w:t xml:space="preserve">Interpreter  </w:t>
       </w:r>
     </w:p>
     <w:p>
@@ -1083,14 +1070,7 @@
           <w:szCs w:val="24"/>
         </w:rPr>
         <w:lastRenderedPageBreak/>
-        <w:t>11</w:t>
-      </w:r>
-      <w:r>
-        <w:rPr>
-          <w:color w:val="000000" w:themeColor="text1"/>
-          <w:szCs w:val="24"/>
-        </w:rPr>
-        <w:t xml:space="preserve">. Which of the following procedure can you use to check an algorithm? </w:t>
+        <w:t xml:space="preserve">11. Which of the following procedure can you use to check an algorithm? </w:t>
       </w:r>
     </w:p>
     <w:p>
@@ -1170,14 +1150,7 @@
           <w:color w:val="000000" w:themeColor="text1"/>
           <w:szCs w:val="24"/>
         </w:rPr>
-        <w:t>12</w:t>
-      </w:r>
-      <w:r>
-        <w:rPr>
-          <w:color w:val="000000" w:themeColor="text1"/>
-          <w:szCs w:val="24"/>
-        </w:rPr>
-        <w:t xml:space="preserve">. Which of the following is the term of structured programming refers to? </w:t>
+        <w:t xml:space="preserve">12. Which of the following is the term of structured programming refers to? </w:t>
       </w:r>
     </w:p>
     <w:p>
@@ -1193,28 +1166,7 @@
           <w:color w:val="000000" w:themeColor="text1"/>
           <w:szCs w:val="24"/>
         </w:rPr>
-        <w:t xml:space="preserve">                         </w:t>
-      </w:r>
-      <w:r>
-        <w:rPr>
-          <w:color w:val="000000" w:themeColor="text1"/>
-          <w:szCs w:val="24"/>
-        </w:rPr>
-        <w:t>A</w:t>
-      </w:r>
-      <w:r>
-        <w:rPr>
-          <w:color w:val="000000" w:themeColor="text1"/>
-          <w:szCs w:val="24"/>
-        </w:rPr>
-        <w:t>.</w:t>
-      </w:r>
-      <w:r>
-        <w:rPr>
-          <w:color w:val="000000" w:themeColor="text1"/>
-          <w:szCs w:val="24"/>
-        </w:rPr>
-        <w:t xml:space="preserve"> collection of efficient logic </w:t>
+        <w:t xml:space="preserve">                         A. collection of efficient logic </w:t>
       </w:r>
     </w:p>
     <w:p>
@@ -1230,14 +1182,7 @@
           <w:color w:val="000000" w:themeColor="text1"/>
           <w:szCs w:val="24"/>
         </w:rPr>
-        <w:t>B.</w:t>
-      </w:r>
-      <w:r>
-        <w:rPr>
-          <w:color w:val="000000" w:themeColor="text1"/>
-          <w:szCs w:val="24"/>
-        </w:rPr>
-        <w:t xml:space="preserve"> collection of library code to help programming </w:t>
+        <w:t xml:space="preserve">B. collection of library code to help programming </w:t>
       </w:r>
     </w:p>
     <w:p>
@@ -1254,14 +1199,7 @@
           <w:color w:val="000000" w:themeColor="text1"/>
           <w:szCs w:val="24"/>
         </w:rPr>
-        <w:t xml:space="preserve">     C. </w:t>
-      </w:r>
-      <w:r>
-        <w:rPr>
-          <w:color w:val="000000" w:themeColor="text1"/>
-          <w:szCs w:val="24"/>
-        </w:rPr>
-        <w:t xml:space="preserve">A collection of techniques to follow for program developing </w:t>
+        <w:t xml:space="preserve">     C. A collection of techniques to follow for program developing </w:t>
       </w:r>
     </w:p>
     <w:p>
@@ -1308,28 +1246,7 @@
           <w:color w:val="000000" w:themeColor="text1"/>
           <w:szCs w:val="24"/>
         </w:rPr>
-        <w:t>13</w:t>
-      </w:r>
-      <w:r>
-        <w:rPr>
-          <w:color w:val="000000" w:themeColor="text1"/>
-          <w:szCs w:val="24"/>
-        </w:rPr>
-        <w:t>. A sequence of steps that describes a method for sol</w:t>
-      </w:r>
-      <w:r>
-        <w:rPr>
-          <w:color w:val="000000" w:themeColor="text1"/>
-          <w:szCs w:val="24"/>
-        </w:rPr>
-        <w:t>ving a problem is known as…………</w:t>
-      </w:r>
-      <w:r>
-        <w:rPr>
-          <w:color w:val="000000" w:themeColor="text1"/>
-          <w:szCs w:val="24"/>
-        </w:rPr>
-        <w:t xml:space="preserve">? </w:t>
+        <w:t xml:space="preserve">13. A sequence of steps that describes a method for solving a problem is known as…………? </w:t>
       </w:r>
     </w:p>
     <w:p>
@@ -1448,28 +1365,7 @@
           <w:color w:val="000000" w:themeColor="text1"/>
           <w:szCs w:val="24"/>
         </w:rPr>
-        <w:t>14</w:t>
-      </w:r>
-      <w:r>
-        <w:rPr>
-          <w:color w:val="000000" w:themeColor="text1"/>
-          <w:szCs w:val="24"/>
-        </w:rPr>
-        <w:t>. Represents any da</w:t>
-      </w:r>
-      <w:r>
-        <w:rPr>
-          <w:color w:val="000000" w:themeColor="text1"/>
-          <w:szCs w:val="24"/>
-        </w:rPr>
-        <w:t>ta input or output operations…</w:t>
-      </w:r>
-      <w:r>
-        <w:rPr>
-          <w:color w:val="000000" w:themeColor="text1"/>
-          <w:szCs w:val="24"/>
-        </w:rPr>
-        <w:t xml:space="preserve">.? </w:t>
+        <w:t xml:space="preserve">14. Represents any data input or output operations….? </w:t>
       </w:r>
     </w:p>
     <w:p>
@@ -1684,6 +1580,73 @@
         </w:rPr>
         <w:t>Detail line</w:t>
       </w:r>
+    </w:p>
+    <w:p>
+      <w:pPr>
+        <w:pStyle w:val="ListParagraph"/>
+        <w:numPr>
+          <w:ilvl w:val="0"/>
+          <w:numId w:val="18"/>
+        </w:numPr>
+        <w:spacing w:after="200" w:line="276" w:lineRule="auto"/>
+        <w:jc w:val="both"/>
+        <w:rPr>
+          <w:b/>
+          <w:szCs w:val="24"/>
+        </w:rPr>
+      </w:pPr>
+      <w:r>
+        <w:rPr>
+          <w:b/>
+          <w:szCs w:val="24"/>
+        </w:rPr>
+        <w:t>Compiler, Bug, Execution-time-error</w:t>
+      </w:r>
+    </w:p>
+    <w:p>
+      <w:pPr>
+        <w:pStyle w:val="ListParagraph"/>
+        <w:numPr>
+          <w:ilvl w:val="0"/>
+          <w:numId w:val="18"/>
+        </w:numPr>
+        <w:spacing w:after="200" w:line="276" w:lineRule="auto"/>
+        <w:jc w:val="both"/>
+        <w:rPr>
+          <w:b/>
+          <w:szCs w:val="24"/>
+        </w:rPr>
+      </w:pPr>
+      <w:r>
+        <w:rPr>
+          <w:b/>
+          <w:szCs w:val="24"/>
+        </w:rPr>
+        <w:lastRenderedPageBreak/>
+        <w:t>Define Binary</w:t>
+      </w:r>
+    </w:p>
+    <w:p>
+      <w:pPr>
+        <w:pStyle w:val="ListParagraph"/>
+        <w:numPr>
+          <w:ilvl w:val="0"/>
+          <w:numId w:val="18"/>
+        </w:numPr>
+        <w:spacing w:after="200" w:line="276" w:lineRule="auto"/>
+        <w:jc w:val="both"/>
+        <w:rPr>
+          <w:b/>
+          <w:szCs w:val="24"/>
+        </w:rPr>
+      </w:pPr>
+      <w:r>
+        <w:rPr>
+          <w:b/>
+          <w:szCs w:val="24"/>
+        </w:rPr>
+        <w:t>Desk Checking</w:t>
+      </w:r>
       <w:bookmarkStart w:id="0" w:name="_GoBack"/>
       <w:bookmarkEnd w:id="0"/>
     </w:p>
@@ -1706,80 +1669,6 @@
           <w:b/>
           <w:szCs w:val="24"/>
         </w:rPr>
-        <w:t>Compiler, Bug, Execution-time-error</w:t>
-      </w:r>
-    </w:p>
-    <w:p>
-      <w:pPr>
-        <w:pStyle w:val="ListParagraph"/>
-        <w:numPr>
-          <w:ilvl w:val="0"/>
-          <w:numId w:val="18"/>
-        </w:numPr>
-        <w:spacing w:after="200" w:line="276" w:lineRule="auto"/>
-        <w:jc w:val="both"/>
-        <w:rPr>
-          <w:b/>
-          <w:szCs w:val="24"/>
-        </w:rPr>
-      </w:pPr>
-      <w:r>
-        <w:rPr>
-          <w:b/>
-          <w:szCs w:val="24"/>
-        </w:rPr>
-        <w:lastRenderedPageBreak/>
-        <w:t>Define Binary, Branch</w:t>
-      </w:r>
-    </w:p>
-    <w:p>
-      <w:pPr>
-        <w:pStyle w:val="ListParagraph"/>
-        <w:numPr>
-          <w:ilvl w:val="0"/>
-          <w:numId w:val="18"/>
-        </w:numPr>
-        <w:spacing w:after="200" w:line="276" w:lineRule="auto"/>
-        <w:jc w:val="both"/>
-        <w:rPr>
-          <w:b/>
-          <w:szCs w:val="24"/>
-        </w:rPr>
-      </w:pPr>
-      <w:r>
-        <w:rPr>
-          <w:b/>
-          <w:szCs w:val="24"/>
-        </w:rPr>
-        <w:t>Desk Checking</w:t>
-      </w:r>
-      <w:r>
-        <w:rPr>
-          <w:b/>
-          <w:szCs w:val="24"/>
-        </w:rPr>
-        <w:t>, Total Line</w:t>
-      </w:r>
-    </w:p>
-    <w:p>
-      <w:pPr>
-        <w:pStyle w:val="ListParagraph"/>
-        <w:numPr>
-          <w:ilvl w:val="0"/>
-          <w:numId w:val="18"/>
-        </w:numPr>
-        <w:spacing w:after="200" w:line="276" w:lineRule="auto"/>
-        <w:jc w:val="both"/>
-        <w:rPr>
-          <w:b/>
-          <w:szCs w:val="24"/>
-        </w:rPr>
-      </w:pPr>
-      <w:r>
-        <w:rPr>
-          <w:b/>
-          <w:szCs w:val="24"/>
-        </w:rPr>
         <w:t>Field, Record, File</w:t>
       </w:r>
     </w:p>
@@ -1793,9 +1682,9 @@
       </w:pPr>
     </w:p>
     <w:sectPr>
-      <w:headerReference w:type="even" r:id="rId5"/>
-      <w:headerReference w:type="default" r:id="rId6"/>
-      <w:headerReference w:type="first" r:id="rId7"/>
+      <w:headerReference w:type="even" r:id="rId7"/>
+      <w:headerReference w:type="default" r:id="rId8"/>
+      <w:headerReference w:type="first" r:id="rId9"/>
       <w:pgSz w:w="11906" w:h="16838" w:code="9"/>
       <w:pgMar w:top="720" w:right="720" w:bottom="720" w:left="720" w:header="1434" w:footer="720" w:gutter="0"/>
       <w:cols w:num="2" w:space="720"/>
@@ -1804,6 +1693,56 @@
     </w:sectPr>
   </w:body>
 </w:document>
+</file>
+
+<file path=word/endnotes.xml><?xml version="1.0" encoding="utf-8"?>
+<w:endnotes xmlns:wpc="http://schemas.microsoft.com/office/word/2010/wordprocessingCanvas" xmlns:cx="http://schemas.microsoft.com/office/drawing/2014/chartex" xmlns:mc="http://schemas.openxmlformats.org/markup-compatibility/2006" xmlns:o="urn:schemas-microsoft-com:office:office" xmlns:r="http://schemas.openxmlformats.org/officeDocument/2006/relationships" xmlns:m="http://schemas.openxmlformats.org/officeDocument/2006/math" xmlns:v="urn:schemas-microsoft-com:vml" xmlns:wp14="http://schemas.microsoft.com/office/word/2010/wordprocessingDrawing" xmlns:wp="http://schemas.openxmlformats.org/drawingml/2006/wordprocessingDrawing" xmlns:w10="urn:schemas-microsoft-com:office:word" xmlns:w="http://schemas.openxmlformats.org/wordprocessingml/2006/main" xmlns:w14="http://schemas.microsoft.com/office/word/2010/wordml" xmlns:w15="http://schemas.microsoft.com/office/word/2012/wordml" xmlns:w16se="http://schemas.microsoft.com/office/word/2015/wordml/symex" xmlns:wpg="http://schemas.microsoft.com/office/word/2010/wordprocessingGroup" xmlns:wpi="http://schemas.microsoft.com/office/word/2010/wordprocessingInk" xmlns:wne="http://schemas.microsoft.com/office/word/2006/wordml" xmlns:wps="http://schemas.microsoft.com/office/word/2010/wordprocessingShape" mc:Ignorable="w14 w15 w16se wp14">
+  <w:endnote w:type="separator" w:id="-1">
+    <w:p>
+      <w:pPr>
+        <w:spacing w:after="0" w:line="240" w:lineRule="auto"/>
+      </w:pPr>
+      <w:r>
+        <w:separator/>
+      </w:r>
+    </w:p>
+  </w:endnote>
+  <w:endnote w:type="continuationSeparator" w:id="0">
+    <w:p>
+      <w:pPr>
+        <w:spacing w:after="0" w:line="240" w:lineRule="auto"/>
+      </w:pPr>
+      <w:r>
+        <w:continuationSeparator/>
+      </w:r>
+    </w:p>
+  </w:endnote>
+</w:endnotes>
+</file>
+
+<file path=word/footnotes.xml><?xml version="1.0" encoding="utf-8"?>
+<w:footnotes xmlns:wpc="http://schemas.microsoft.com/office/word/2010/wordprocessingCanvas" xmlns:cx="http://schemas.microsoft.com/office/drawing/2014/chartex" xmlns:mc="http://schemas.openxmlformats.org/markup-compatibility/2006" xmlns:o="urn:schemas-microsoft-com:office:office" xmlns:r="http://schemas.openxmlformats.org/officeDocument/2006/relationships" xmlns:m="http://schemas.openxmlformats.org/officeDocument/2006/math" xmlns:v="urn:schemas-microsoft-com:vml" xmlns:wp14="http://schemas.microsoft.com/office/word/2010/wordprocessingDrawing" xmlns:wp="http://schemas.openxmlformats.org/drawingml/2006/wordprocessingDrawing" xmlns:w10="urn:schemas-microsoft-com:office:word" xmlns:w="http://schemas.openxmlformats.org/wordprocessingml/2006/main" xmlns:w14="http://schemas.microsoft.com/office/word/2010/wordml" xmlns:w15="http://schemas.microsoft.com/office/word/2012/wordml" xmlns:w16se="http://schemas.microsoft.com/office/word/2015/wordml/symex" xmlns:wpg="http://schemas.microsoft.com/office/word/2010/wordprocessingGroup" xmlns:wpi="http://schemas.microsoft.com/office/word/2010/wordprocessingInk" xmlns:wne="http://schemas.microsoft.com/office/word/2006/wordml" xmlns:wps="http://schemas.microsoft.com/office/word/2010/wordprocessingShape" mc:Ignorable="w14 w15 w16se wp14">
+  <w:footnote w:type="separator" w:id="-1">
+    <w:p>
+      <w:pPr>
+        <w:spacing w:after="0" w:line="240" w:lineRule="auto"/>
+      </w:pPr>
+      <w:r>
+        <w:separator/>
+      </w:r>
+    </w:p>
+  </w:footnote>
+  <w:footnote w:type="continuationSeparator" w:id="0">
+    <w:p>
+      <w:pPr>
+        <w:spacing w:after="0" w:line="240" w:lineRule="auto"/>
+      </w:pPr>
+      <w:r>
+        <w:continuationSeparator/>
+      </w:r>
+    </w:p>
+  </w:footnote>
+</w:footnotes>
 </file>
 
 <file path=word/header1.xml><?xml version="1.0" encoding="utf-8"?>

</xml_diff>